<commit_message>
Aggiornato il conto ore
</commit_message>
<xml_diff>
--- a/Santarossa_Documentazione.docx
+++ b/Santarossa_Documentazione.docx
@@ -902,29 +902,7 @@
           <w:sz w:val="22"/>
           <w:szCs w:val="22"/>
         </w:rPr>
-        <w:t xml:space="preserve">The application can perform the most basic tasks of a database interface, which are inserting, deleting and showing records from a table. The app has 3 separate screens, each one has the ability of performing one of the previously mentioned tasks: in the first one the user can insert a record into the table, compiling all the </w:t>
-      </w:r>
-      <w:proofErr w:type="spellStart"/>
-      <w:r>
-        <w:rPr>
-          <w:rFonts w:ascii="Verdana" w:eastAsia="Verdana" w:hAnsi="Verdana" w:cs="Verdana"/>
-          <w:bCs/>
-          <w:color w:val="000000"/>
-          <w:sz w:val="22"/>
-          <w:szCs w:val="22"/>
-        </w:rPr>
-        <w:t>textfields</w:t>
-      </w:r>
-      <w:proofErr w:type="spellEnd"/>
-      <w:r>
-        <w:rPr>
-          <w:rFonts w:ascii="Verdana" w:eastAsia="Verdana" w:hAnsi="Verdana" w:cs="Verdana"/>
-          <w:bCs/>
-          <w:color w:val="000000"/>
-          <w:sz w:val="22"/>
-          <w:szCs w:val="22"/>
-        </w:rPr>
-        <w:t xml:space="preserve"> displayed</w:t>
+        <w:t>The application can perform the most basic tasks of a database interface, which are inserting, deleting and showing records from a table. The app has 3 separate screens, each one has the ability of performing one of the previously mentioned tasks: in the first one the user can insert a record into the table, compiling all the textfields displayed</w:t>
       </w:r>
       <w:r>
         <w:rPr>
@@ -1023,61 +1001,17 @@
           <w:sz w:val="22"/>
           <w:szCs w:val="22"/>
         </w:rPr>
-        <w:t xml:space="preserve">zing and the deletion page are made up of a very simple interface, whit a text field and a button for the delete screen and only a </w:t>
-      </w:r>
-      <w:proofErr w:type="spellStart"/>
-      <w:r>
-        <w:rPr>
-          <w:rFonts w:ascii="Verdana" w:eastAsia="Verdana" w:hAnsi="Verdana" w:cs="Verdana"/>
-          <w:bCs/>
-          <w:color w:val="000000"/>
-          <w:sz w:val="22"/>
-          <w:szCs w:val="22"/>
-        </w:rPr>
-        <w:t>listview</w:t>
-      </w:r>
-      <w:proofErr w:type="spellEnd"/>
-      <w:r>
-        <w:rPr>
-          <w:rFonts w:ascii="Verdana" w:eastAsia="Verdana" w:hAnsi="Verdana" w:cs="Verdana"/>
-          <w:bCs/>
-          <w:color w:val="000000"/>
-          <w:sz w:val="22"/>
-          <w:szCs w:val="22"/>
-        </w:rPr>
-        <w:t xml:space="preserve"> page for the visualizing page</w:t>
-      </w:r>
-      <w:r>
-        <w:rPr>
-          <w:rFonts w:ascii="Verdana" w:eastAsia="Verdana" w:hAnsi="Verdana" w:cs="Verdana"/>
-          <w:bCs/>
-          <w:color w:val="000000"/>
-          <w:sz w:val="22"/>
-          <w:szCs w:val="22"/>
-        </w:rPr>
-        <w:t xml:space="preserve">. The most complicated page is the insertion one, which is made up of four separate </w:t>
-      </w:r>
-      <w:proofErr w:type="spellStart"/>
-      <w:r>
-        <w:rPr>
-          <w:rFonts w:ascii="Verdana" w:eastAsia="Verdana" w:hAnsi="Verdana" w:cs="Verdana"/>
-          <w:bCs/>
-          <w:color w:val="000000"/>
-          <w:sz w:val="22"/>
-          <w:szCs w:val="22"/>
-        </w:rPr>
-        <w:t>textfields</w:t>
-      </w:r>
-      <w:proofErr w:type="spellEnd"/>
-      <w:r>
-        <w:rPr>
-          <w:rFonts w:ascii="Verdana" w:eastAsia="Verdana" w:hAnsi="Verdana" w:cs="Verdana"/>
-          <w:bCs/>
-          <w:color w:val="000000"/>
-          <w:sz w:val="22"/>
-          <w:szCs w:val="22"/>
-        </w:rPr>
-        <w:t xml:space="preserve"> in which the user inputs all the information needed to create a record.</w:t>
+        <w:t>zing and the deletion page are made up of a very simple interface, whit a text field and a button for the delete screen and only a listview page for the visualizing page</w:t>
+      </w:r>
+      <w:r>
+        <w:rPr>
+          <w:rFonts w:ascii="Verdana" w:eastAsia="Verdana" w:hAnsi="Verdana" w:cs="Verdana"/>
+          <w:bCs/>
+          <w:color w:val="000000"/>
+          <w:sz w:val="22"/>
+          <w:szCs w:val="22"/>
+        </w:rPr>
+        <w:t>. The most complicated page is the insertion one, which is made up of four separate textfields in which the user inputs all the information needed to create a record.</w:t>
       </w:r>
     </w:p>
     <w:p>
@@ -1526,44 +1460,23 @@
           <w:sz w:val="22"/>
           <w:szCs w:val="22"/>
         </w:rPr>
-        <w:t xml:space="preserve">This first code fragment shows how the table is created in the database: the database itself is opened with the </w:t>
-      </w:r>
-      <w:proofErr w:type="spellStart"/>
-      <w:r>
-        <w:rPr>
-          <w:rFonts w:ascii="Verdana" w:eastAsia="Verdana" w:hAnsi="Verdana" w:cs="Verdana"/>
-          <w:bCs/>
-          <w:color w:val="000000"/>
-          <w:sz w:val="22"/>
-          <w:szCs w:val="22"/>
-        </w:rPr>
-        <w:t>openDatabase</w:t>
-      </w:r>
-      <w:proofErr w:type="spellEnd"/>
-      <w:r>
-        <w:rPr>
-          <w:rFonts w:ascii="Verdana" w:eastAsia="Verdana" w:hAnsi="Verdana" w:cs="Verdana"/>
-          <w:bCs/>
-          <w:color w:val="000000"/>
-          <w:sz w:val="22"/>
-          <w:szCs w:val="22"/>
-        </w:rPr>
-        <w:t>() method and then an SQL query is executed to create the table.</w:t>
-      </w:r>
-      <w:r>
-        <w:rPr>
-          <w:rFonts w:ascii="Verdana" w:eastAsia="Verdana" w:hAnsi="Verdana" w:cs="Verdana"/>
-          <w:bCs/>
-          <w:color w:val="000000"/>
-          <w:sz w:val="22"/>
-          <w:szCs w:val="22"/>
-        </w:rPr>
-        <w:br/>
-      </w:r>
-      <w:r>
-        <w:rPr>
-          <w:rFonts w:ascii="Verdana" w:eastAsia="Verdana" w:hAnsi="Verdana" w:cs="Verdana"/>
-          <w:bCs/>
+        <w:t>This first code fragment shows how the table is created in the database: the database itself is opened with the openDatabase() method and then an SQL query is executed to create the table.</w:t>
+      </w:r>
+      <w:r>
+        <w:rPr>
+          <w:rFonts w:ascii="Verdana" w:eastAsia="Verdana" w:hAnsi="Verdana" w:cs="Verdana"/>
+          <w:bCs/>
+          <w:color w:val="000000"/>
+          <w:sz w:val="22"/>
+          <w:szCs w:val="22"/>
+        </w:rPr>
+        <w:br/>
+      </w:r>
+      <w:r>
+        <w:rPr>
+          <w:rFonts w:ascii="Verdana" w:eastAsia="Verdana" w:hAnsi="Verdana" w:cs="Verdana"/>
+          <w:bCs/>
+          <w:noProof/>
           <w:color w:val="000000"/>
           <w:sz w:val="22"/>
           <w:szCs w:val="22"/>
@@ -1614,29 +1527,7 @@
           <w:szCs w:val="22"/>
         </w:rPr>
         <w:br/>
-        <w:t xml:space="preserve">This second code fragment shows how a record is inserted: firstly the database is opened in the same way as before, then the swimmer which is passed as a parameter is mapped using the </w:t>
-      </w:r>
-      <w:proofErr w:type="spellStart"/>
-      <w:r>
-        <w:rPr>
-          <w:rFonts w:ascii="Verdana" w:eastAsia="Verdana" w:hAnsi="Verdana" w:cs="Verdana"/>
-          <w:bCs/>
-          <w:color w:val="000000"/>
-          <w:sz w:val="22"/>
-          <w:szCs w:val="22"/>
-        </w:rPr>
-        <w:t>toMap</w:t>
-      </w:r>
-      <w:proofErr w:type="spellEnd"/>
-      <w:r>
-        <w:rPr>
-          <w:rFonts w:ascii="Verdana" w:eastAsia="Verdana" w:hAnsi="Verdana" w:cs="Verdana"/>
-          <w:bCs/>
-          <w:color w:val="000000"/>
-          <w:sz w:val="22"/>
-          <w:szCs w:val="22"/>
-        </w:rPr>
-        <w:t>() method shown before and then the method .insert() is executed on that hash-map.</w:t>
+        <w:t>This second code fragment shows how a record is inserted: firstly the database is opened in the same way as before, then the swimmer which is passed as a parameter is mapped using the toMap() method shown before and then the method .insert() is executed on that hash-map.</w:t>
       </w:r>
       <w:r>
         <w:rPr>
@@ -1770,29 +1661,7 @@
           <w:szCs w:val="22"/>
         </w:rPr>
         <w:br/>
-        <w:t xml:space="preserve">The last code fragment of the </w:t>
-      </w:r>
-      <w:proofErr w:type="spellStart"/>
-      <w:r>
-        <w:rPr>
-          <w:rFonts w:ascii="Verdana" w:eastAsia="Verdana" w:hAnsi="Verdana" w:cs="Verdana"/>
-          <w:bCs/>
-          <w:color w:val="000000"/>
-          <w:sz w:val="22"/>
-          <w:szCs w:val="22"/>
-        </w:rPr>
-        <w:t>dbOperations</w:t>
-      </w:r>
-      <w:proofErr w:type="spellEnd"/>
-      <w:r>
-        <w:rPr>
-          <w:rFonts w:ascii="Verdana" w:eastAsia="Verdana" w:hAnsi="Verdana" w:cs="Verdana"/>
-          <w:bCs/>
-          <w:color w:val="000000"/>
-          <w:sz w:val="22"/>
-          <w:szCs w:val="22"/>
-        </w:rPr>
-        <w:t xml:space="preserve"> class is the one used to delete a record </w:t>
+        <w:t xml:space="preserve">The last code fragment of the dbOperations class is the one used to delete a record </w:t>
       </w:r>
       <w:r>
         <w:rPr>
@@ -1803,29 +1672,7 @@
           <w:szCs w:val="22"/>
         </w:rPr>
         <w:lastRenderedPageBreak/>
-        <w:t xml:space="preserve">from the table. The user, in the appropriate screen, inserts the ID of the record that wants to delete an then this ID is passed to the </w:t>
-      </w:r>
-      <w:proofErr w:type="spellStart"/>
-      <w:r>
-        <w:rPr>
-          <w:rFonts w:ascii="Verdana" w:eastAsia="Verdana" w:hAnsi="Verdana" w:cs="Verdana"/>
-          <w:bCs/>
-          <w:color w:val="000000"/>
-          <w:sz w:val="22"/>
-          <w:szCs w:val="22"/>
-        </w:rPr>
-        <w:t>deleteRecord</w:t>
-      </w:r>
-      <w:proofErr w:type="spellEnd"/>
-      <w:r>
-        <w:rPr>
-          <w:rFonts w:ascii="Verdana" w:eastAsia="Verdana" w:hAnsi="Verdana" w:cs="Verdana"/>
-          <w:bCs/>
-          <w:color w:val="000000"/>
-          <w:sz w:val="22"/>
-          <w:szCs w:val="22"/>
-        </w:rPr>
-        <w:t xml:space="preserve">() function. This function executes an SQL query that has the ID passed by the used as a filter, to delete the record using the .delete() method. </w:t>
+        <w:t xml:space="preserve">from the table. The user, in the appropriate screen, inserts the ID of the record that wants to delete an then this ID is passed to the deleteRecord() function. This function executes an SQL query that has the ID passed by the used as a filter, to delete the record using the .delete() method. </w:t>
       </w:r>
       <w:r>
         <w:rPr>
@@ -1871,14 +1718,15 @@
         <w:rPr>
           <w:rFonts w:ascii="Verdana" w:eastAsia="Verdana" w:hAnsi="Verdana" w:cs="Verdana"/>
           <w:b/>
+          <w:noProof/>
           <w:color w:val="000000"/>
           <w:sz w:val="22"/>
           <w:szCs w:val="22"/>
         </w:rPr>
         <w:drawing>
-          <wp:inline distT="0" distB="0" distL="0" distR="0" wp14:anchorId="48979D29" wp14:editId="7B750482">
-            <wp:extent cx="4505954" cy="1343212"/>
-            <wp:effectExtent l="0" t="0" r="9525" b="0"/>
+          <wp:inline distT="0" distB="0" distL="0" distR="0" wp14:anchorId="48979D29" wp14:editId="79561F0D">
+            <wp:extent cx="3625794" cy="1080838"/>
+            <wp:effectExtent l="0" t="0" r="0" b="0"/>
             <wp:docPr id="9" name="Immagine 9"/>
             <wp:cNvGraphicFramePr>
               <a:graphicFrameLocks xmlns:a="http://schemas.openxmlformats.org/drawingml/2006/main" noChangeAspect="1"/>
@@ -1899,7 +1747,7 @@
                   <pic:spPr>
                     <a:xfrm>
                       <a:off x="0" y="0"/>
-                      <a:ext cx="4505954" cy="1343212"/>
+                      <a:ext cx="3662822" cy="1091876"/>
                     </a:xfrm>
                     <a:prstGeom prst="rect">
                       <a:avLst/>
@@ -1929,44 +1777,23 @@
           <w:sz w:val="22"/>
           <w:szCs w:val="22"/>
         </w:rPr>
-        <w:t xml:space="preserve">In this code fragment the </w:t>
-      </w:r>
-      <w:proofErr w:type="spellStart"/>
-      <w:r>
-        <w:rPr>
-          <w:rFonts w:ascii="Verdana" w:eastAsia="Verdana" w:hAnsi="Verdana" w:cs="Verdana"/>
-          <w:bCs/>
-          <w:color w:val="000000"/>
-          <w:sz w:val="22"/>
-          <w:szCs w:val="22"/>
-        </w:rPr>
-        <w:t>main.dart</w:t>
-      </w:r>
-      <w:proofErr w:type="spellEnd"/>
-      <w:r>
-        <w:rPr>
-          <w:rFonts w:ascii="Verdana" w:eastAsia="Verdana" w:hAnsi="Verdana" w:cs="Verdana"/>
-          <w:bCs/>
-          <w:color w:val="000000"/>
-          <w:sz w:val="22"/>
-          <w:szCs w:val="22"/>
-        </w:rPr>
-        <w:t xml:space="preserve"> file is displayed: in it all the routes for the different screens are stored, they are called named routes.</w:t>
-      </w:r>
-      <w:r>
-        <w:rPr>
-          <w:rFonts w:ascii="Verdana" w:eastAsia="Verdana" w:hAnsi="Verdana" w:cs="Verdana"/>
-          <w:bCs/>
-          <w:color w:val="000000"/>
-          <w:sz w:val="22"/>
-          <w:szCs w:val="22"/>
-        </w:rPr>
-        <w:br/>
-      </w:r>
-      <w:r>
-        <w:rPr>
-          <w:rFonts w:ascii="Verdana" w:eastAsia="Verdana" w:hAnsi="Verdana" w:cs="Verdana"/>
-          <w:bCs/>
+        <w:t>In this code fragment the main.dart file is displayed: in it all the routes for the different screens are stored, they are called named routes.</w:t>
+      </w:r>
+      <w:r>
+        <w:rPr>
+          <w:rFonts w:ascii="Verdana" w:eastAsia="Verdana" w:hAnsi="Verdana" w:cs="Verdana"/>
+          <w:bCs/>
+          <w:color w:val="000000"/>
+          <w:sz w:val="22"/>
+          <w:szCs w:val="22"/>
+        </w:rPr>
+        <w:br/>
+      </w:r>
+      <w:r>
+        <w:rPr>
+          <w:rFonts w:ascii="Verdana" w:eastAsia="Verdana" w:hAnsi="Verdana" w:cs="Verdana"/>
+          <w:bCs/>
+          <w:noProof/>
           <w:color w:val="000000"/>
           <w:sz w:val="22"/>
           <w:szCs w:val="22"/>
@@ -2021,6 +1848,7 @@
         <w:rPr>
           <w:rFonts w:ascii="Verdana" w:eastAsia="Verdana" w:hAnsi="Verdana" w:cs="Verdana"/>
           <w:bCs/>
+          <w:noProof/>
           <w:color w:val="000000"/>
           <w:sz w:val="22"/>
           <w:szCs w:val="22"/>
@@ -2070,84 +1898,18 @@
           <w:szCs w:val="22"/>
         </w:rPr>
         <w:br/>
-        <w:t xml:space="preserve">The most important screen of the three is the insert screen, in which all the swimmer (entity) parameters are entered by the user. The first of the two fragments shows how the record is created using all the data retrieved from the </w:t>
-      </w:r>
-      <w:proofErr w:type="spellStart"/>
-      <w:r>
-        <w:rPr>
-          <w:rFonts w:ascii="Verdana" w:eastAsia="Verdana" w:hAnsi="Verdana" w:cs="Verdana"/>
-          <w:bCs/>
-          <w:color w:val="000000"/>
-          <w:sz w:val="22"/>
-          <w:szCs w:val="22"/>
-        </w:rPr>
-        <w:t>textfields</w:t>
-      </w:r>
-      <w:proofErr w:type="spellEnd"/>
-      <w:r>
-        <w:rPr>
-          <w:rFonts w:ascii="Verdana" w:eastAsia="Verdana" w:hAnsi="Verdana" w:cs="Verdana"/>
-          <w:bCs/>
-          <w:color w:val="000000"/>
-          <w:sz w:val="22"/>
-          <w:szCs w:val="22"/>
-        </w:rPr>
-        <w:t>.</w:t>
-      </w:r>
-      <w:r>
-        <w:rPr>
-          <w:rFonts w:ascii="Verdana" w:eastAsia="Verdana" w:hAnsi="Verdana" w:cs="Verdana"/>
-          <w:bCs/>
-          <w:color w:val="000000"/>
-          <w:sz w:val="22"/>
-          <w:szCs w:val="22"/>
-        </w:rPr>
-        <w:br/>
-        <w:t xml:space="preserve">The second one shows how each </w:t>
-      </w:r>
-      <w:proofErr w:type="spellStart"/>
-      <w:r>
-        <w:rPr>
-          <w:rFonts w:ascii="Verdana" w:eastAsia="Verdana" w:hAnsi="Verdana" w:cs="Verdana"/>
-          <w:bCs/>
-          <w:color w:val="000000"/>
-          <w:sz w:val="22"/>
-          <w:szCs w:val="22"/>
-        </w:rPr>
-        <w:t>textfield</w:t>
-      </w:r>
-      <w:proofErr w:type="spellEnd"/>
-      <w:r>
-        <w:rPr>
-          <w:rFonts w:ascii="Verdana" w:eastAsia="Verdana" w:hAnsi="Verdana" w:cs="Verdana"/>
-          <w:bCs/>
-          <w:color w:val="000000"/>
-          <w:sz w:val="22"/>
-          <w:szCs w:val="22"/>
-        </w:rPr>
-        <w:t xml:space="preserve"> works: each one of them is paired with a controller which retrieves the text and it’s inserted in a container called </w:t>
-      </w:r>
-      <w:proofErr w:type="spellStart"/>
-      <w:r>
-        <w:rPr>
-          <w:rFonts w:ascii="Verdana" w:eastAsia="Verdana" w:hAnsi="Verdana" w:cs="Verdana"/>
-          <w:bCs/>
-          <w:color w:val="000000"/>
-          <w:sz w:val="22"/>
-          <w:szCs w:val="22"/>
-        </w:rPr>
-        <w:t>SizedBox</w:t>
-      </w:r>
-      <w:proofErr w:type="spellEnd"/>
-      <w:r>
-        <w:rPr>
-          <w:rFonts w:ascii="Verdana" w:eastAsia="Verdana" w:hAnsi="Verdana" w:cs="Verdana"/>
-          <w:bCs/>
-          <w:color w:val="000000"/>
-          <w:sz w:val="22"/>
-          <w:szCs w:val="22"/>
-        </w:rPr>
-        <w:t>.</w:t>
+        <w:t>The most important screen of the three is the insert screen, in which all the swimmer (entity) parameters are entered by the user. The first of the two fragments shows how the record is created using all the data retrieved from the textfields.</w:t>
+      </w:r>
+      <w:r>
+        <w:rPr>
+          <w:rFonts w:ascii="Verdana" w:eastAsia="Verdana" w:hAnsi="Verdana" w:cs="Verdana"/>
+          <w:bCs/>
+          <w:color w:val="000000"/>
+          <w:sz w:val="22"/>
+          <w:szCs w:val="22"/>
+        </w:rPr>
+        <w:br/>
+        <w:t>The second one shows how each textfield works: each one of them is paired with a controller which retrieves the text and it’s inserted in a container called SizedBox.</w:t>
       </w:r>
       <w:r>
         <w:rPr>
@@ -2311,16 +2073,7 @@
           <w:sz w:val="22"/>
           <w:szCs w:val="22"/>
         </w:rPr>
-        <w:t>1</w:t>
-      </w:r>
-      <w:r>
-        <w:rPr>
-          <w:rFonts w:ascii="Verdana" w:eastAsia="Verdana" w:hAnsi="Verdana" w:cs="Verdana"/>
-          <w:color w:val="000000"/>
-          <w:sz w:val="22"/>
-          <w:szCs w:val="22"/>
-        </w:rPr>
-        <w:t>9</w:t>
+        <w:t>20</w:t>
       </w:r>
       <w:r>
         <w:rPr>
@@ -2352,7 +2105,6 @@
           <w:sz w:val="24"/>
           <w:szCs w:val="24"/>
         </w:rPr>
-        <w:lastRenderedPageBreak/>
         <w:t>For mobile apps</w:t>
       </w:r>
     </w:p>
@@ -2414,6 +2166,7 @@
           <w:sz w:val="22"/>
           <w:szCs w:val="22"/>
         </w:rPr>
+        <w:lastRenderedPageBreak/>
         <w:t xml:space="preserve">Target API level: </w:t>
       </w:r>
       <w:r>
@@ -2548,9 +2301,8 @@
           <w:sz w:val="22"/>
           <w:szCs w:val="22"/>
         </w:rPr>
-        <w:t xml:space="preserve">main problems encountered during the development were about the use of the database instance. At the beginning I </w:t>
-      </w:r>
-      <w:proofErr w:type="spellStart"/>
+        <w:t>main problems encountered during the development were about the use of the database instance. At the beginning I couldn</w:t>
+      </w:r>
       <w:r>
         <w:rPr>
           <w:rFonts w:ascii="Verdana" w:eastAsia="Verdana" w:hAnsi="Verdana" w:cs="Verdana"/>
@@ -2558,10 +2310,10 @@
           <w:iCs/>
           <w:sz w:val="22"/>
           <w:szCs w:val="22"/>
-        </w:rPr>
-        <w:t>couldn</w:t>
-      </w:r>
-      <w:proofErr w:type="spellEnd"/>
+          <w:lang w:val="it-IT"/>
+        </w:rPr>
+        <w:t>’t find an efficient way of passing the database between s</w:t>
+      </w:r>
       <w:r>
         <w:rPr>
           <w:rFonts w:ascii="Verdana" w:eastAsia="Verdana" w:hAnsi="Verdana" w:cs="Verdana"/>
@@ -2571,9 +2323,8 @@
           <w:szCs w:val="22"/>
           <w:lang w:val="it-IT"/>
         </w:rPr>
-        <w:t xml:space="preserve">’t </w:t>
-      </w:r>
-      <w:proofErr w:type="spellStart"/>
+        <w:t>c</w:t>
+      </w:r>
       <w:r>
         <w:rPr>
           <w:rFonts w:ascii="Verdana" w:eastAsia="Verdana" w:hAnsi="Verdana" w:cs="Verdana"/>
@@ -2583,9 +2334,8 @@
           <w:szCs w:val="22"/>
           <w:lang w:val="it-IT"/>
         </w:rPr>
-        <w:t>find</w:t>
-      </w:r>
-      <w:proofErr w:type="spellEnd"/>
+        <w:t>reens, to perform the various tasks</w:t>
+      </w:r>
       <w:r>
         <w:rPr>
           <w:rFonts w:ascii="Verdana" w:eastAsia="Verdana" w:hAnsi="Verdana" w:cs="Verdana"/>
@@ -2595,304 +2345,7 @@
           <w:szCs w:val="22"/>
           <w:lang w:val="it-IT"/>
         </w:rPr>
-        <w:t xml:space="preserve"> an </w:t>
-      </w:r>
-      <w:proofErr w:type="spellStart"/>
-      <w:r>
-        <w:rPr>
-          <w:rFonts w:ascii="Verdana" w:eastAsia="Verdana" w:hAnsi="Verdana" w:cs="Verdana"/>
-          <w:bCs/>
-          <w:iCs/>
-          <w:sz w:val="22"/>
-          <w:szCs w:val="22"/>
-          <w:lang w:val="it-IT"/>
-        </w:rPr>
-        <w:t>efficient</w:t>
-      </w:r>
-      <w:proofErr w:type="spellEnd"/>
-      <w:r>
-        <w:rPr>
-          <w:rFonts w:ascii="Verdana" w:eastAsia="Verdana" w:hAnsi="Verdana" w:cs="Verdana"/>
-          <w:bCs/>
-          <w:iCs/>
-          <w:sz w:val="22"/>
-          <w:szCs w:val="22"/>
-          <w:lang w:val="it-IT"/>
-        </w:rPr>
-        <w:t xml:space="preserve"> way of </w:t>
-      </w:r>
-      <w:proofErr w:type="spellStart"/>
-      <w:r>
-        <w:rPr>
-          <w:rFonts w:ascii="Verdana" w:eastAsia="Verdana" w:hAnsi="Verdana" w:cs="Verdana"/>
-          <w:bCs/>
-          <w:iCs/>
-          <w:sz w:val="22"/>
-          <w:szCs w:val="22"/>
-          <w:lang w:val="it-IT"/>
-        </w:rPr>
-        <w:t>passing</w:t>
-      </w:r>
-      <w:proofErr w:type="spellEnd"/>
-      <w:r>
-        <w:rPr>
-          <w:rFonts w:ascii="Verdana" w:eastAsia="Verdana" w:hAnsi="Verdana" w:cs="Verdana"/>
-          <w:bCs/>
-          <w:iCs/>
-          <w:sz w:val="22"/>
-          <w:szCs w:val="22"/>
-          <w:lang w:val="it-IT"/>
-        </w:rPr>
-        <w:t xml:space="preserve"> the database </w:t>
-      </w:r>
-      <w:proofErr w:type="spellStart"/>
-      <w:r>
-        <w:rPr>
-          <w:rFonts w:ascii="Verdana" w:eastAsia="Verdana" w:hAnsi="Verdana" w:cs="Verdana"/>
-          <w:bCs/>
-          <w:iCs/>
-          <w:sz w:val="22"/>
-          <w:szCs w:val="22"/>
-          <w:lang w:val="it-IT"/>
-        </w:rPr>
-        <w:t>between</w:t>
-      </w:r>
-      <w:proofErr w:type="spellEnd"/>
-      <w:r>
-        <w:rPr>
-          <w:rFonts w:ascii="Verdana" w:eastAsia="Verdana" w:hAnsi="Verdana" w:cs="Verdana"/>
-          <w:bCs/>
-          <w:iCs/>
-          <w:sz w:val="22"/>
-          <w:szCs w:val="22"/>
-          <w:lang w:val="it-IT"/>
-        </w:rPr>
-        <w:t xml:space="preserve"> s</w:t>
-      </w:r>
-      <w:r>
-        <w:rPr>
-          <w:rFonts w:ascii="Verdana" w:eastAsia="Verdana" w:hAnsi="Verdana" w:cs="Verdana"/>
-          <w:bCs/>
-          <w:iCs/>
-          <w:sz w:val="22"/>
-          <w:szCs w:val="22"/>
-          <w:lang w:val="it-IT"/>
-        </w:rPr>
-        <w:t>c</w:t>
-      </w:r>
-      <w:r>
-        <w:rPr>
-          <w:rFonts w:ascii="Verdana" w:eastAsia="Verdana" w:hAnsi="Verdana" w:cs="Verdana"/>
-          <w:bCs/>
-          <w:iCs/>
-          <w:sz w:val="22"/>
-          <w:szCs w:val="22"/>
-          <w:lang w:val="it-IT"/>
-        </w:rPr>
-        <w:t xml:space="preserve">reens, to </w:t>
-      </w:r>
-      <w:proofErr w:type="spellStart"/>
-      <w:r>
-        <w:rPr>
-          <w:rFonts w:ascii="Verdana" w:eastAsia="Verdana" w:hAnsi="Verdana" w:cs="Verdana"/>
-          <w:bCs/>
-          <w:iCs/>
-          <w:sz w:val="22"/>
-          <w:szCs w:val="22"/>
-          <w:lang w:val="it-IT"/>
-        </w:rPr>
-        <w:t>perform</w:t>
-      </w:r>
-      <w:proofErr w:type="spellEnd"/>
-      <w:r>
-        <w:rPr>
-          <w:rFonts w:ascii="Verdana" w:eastAsia="Verdana" w:hAnsi="Verdana" w:cs="Verdana"/>
-          <w:bCs/>
-          <w:iCs/>
-          <w:sz w:val="22"/>
-          <w:szCs w:val="22"/>
-          <w:lang w:val="it-IT"/>
-        </w:rPr>
-        <w:t xml:space="preserve"> the </w:t>
-      </w:r>
-      <w:proofErr w:type="spellStart"/>
-      <w:r>
-        <w:rPr>
-          <w:rFonts w:ascii="Verdana" w:eastAsia="Verdana" w:hAnsi="Verdana" w:cs="Verdana"/>
-          <w:bCs/>
-          <w:iCs/>
-          <w:sz w:val="22"/>
-          <w:szCs w:val="22"/>
-          <w:lang w:val="it-IT"/>
-        </w:rPr>
-        <w:t>various</w:t>
-      </w:r>
-      <w:proofErr w:type="spellEnd"/>
-      <w:r>
-        <w:rPr>
-          <w:rFonts w:ascii="Verdana" w:eastAsia="Verdana" w:hAnsi="Verdana" w:cs="Verdana"/>
-          <w:bCs/>
-          <w:iCs/>
-          <w:sz w:val="22"/>
-          <w:szCs w:val="22"/>
-          <w:lang w:val="it-IT"/>
-        </w:rPr>
-        <w:t xml:space="preserve"> tasks</w:t>
-      </w:r>
-      <w:r>
-        <w:rPr>
-          <w:rFonts w:ascii="Verdana" w:eastAsia="Verdana" w:hAnsi="Verdana" w:cs="Verdana"/>
-          <w:bCs/>
-          <w:iCs/>
-          <w:sz w:val="22"/>
-          <w:szCs w:val="22"/>
-          <w:lang w:val="it-IT"/>
-        </w:rPr>
-        <w:t xml:space="preserve">, so I </w:t>
-      </w:r>
-      <w:proofErr w:type="spellStart"/>
-      <w:r>
-        <w:rPr>
-          <w:rFonts w:ascii="Verdana" w:eastAsia="Verdana" w:hAnsi="Verdana" w:cs="Verdana"/>
-          <w:bCs/>
-          <w:iCs/>
-          <w:sz w:val="22"/>
-          <w:szCs w:val="22"/>
-          <w:lang w:val="it-IT"/>
-        </w:rPr>
-        <w:t>ended</w:t>
-      </w:r>
-      <w:proofErr w:type="spellEnd"/>
-      <w:r>
-        <w:rPr>
-          <w:rFonts w:ascii="Verdana" w:eastAsia="Verdana" w:hAnsi="Verdana" w:cs="Verdana"/>
-          <w:bCs/>
-          <w:iCs/>
-          <w:sz w:val="22"/>
-          <w:szCs w:val="22"/>
-          <w:lang w:val="it-IT"/>
-        </w:rPr>
-        <w:t xml:space="preserve"> up </w:t>
-      </w:r>
-      <w:proofErr w:type="spellStart"/>
-      <w:r>
-        <w:rPr>
-          <w:rFonts w:ascii="Verdana" w:eastAsia="Verdana" w:hAnsi="Verdana" w:cs="Verdana"/>
-          <w:bCs/>
-          <w:iCs/>
-          <w:sz w:val="22"/>
-          <w:szCs w:val="22"/>
-          <w:lang w:val="it-IT"/>
-        </w:rPr>
-        <w:t>using</w:t>
-      </w:r>
-      <w:proofErr w:type="spellEnd"/>
-      <w:r>
-        <w:rPr>
-          <w:rFonts w:ascii="Verdana" w:eastAsia="Verdana" w:hAnsi="Verdana" w:cs="Verdana"/>
-          <w:bCs/>
-          <w:iCs/>
-          <w:sz w:val="22"/>
-          <w:szCs w:val="22"/>
-          <w:lang w:val="it-IT"/>
-        </w:rPr>
-        <w:t xml:space="preserve"> </w:t>
-      </w:r>
-      <w:proofErr w:type="spellStart"/>
-      <w:r>
-        <w:rPr>
-          <w:rFonts w:ascii="Verdana" w:eastAsia="Verdana" w:hAnsi="Verdana" w:cs="Verdana"/>
-          <w:bCs/>
-          <w:iCs/>
-          <w:sz w:val="22"/>
-          <w:szCs w:val="22"/>
-          <w:lang w:val="it-IT"/>
-        </w:rPr>
-        <w:t>static</w:t>
-      </w:r>
-      <w:proofErr w:type="spellEnd"/>
-      <w:r>
-        <w:rPr>
-          <w:rFonts w:ascii="Verdana" w:eastAsia="Verdana" w:hAnsi="Verdana" w:cs="Verdana"/>
-          <w:bCs/>
-          <w:iCs/>
-          <w:sz w:val="22"/>
-          <w:szCs w:val="22"/>
-          <w:lang w:val="it-IT"/>
-        </w:rPr>
-        <w:t xml:space="preserve"> </w:t>
-      </w:r>
-      <w:proofErr w:type="spellStart"/>
-      <w:r>
-        <w:rPr>
-          <w:rFonts w:ascii="Verdana" w:eastAsia="Verdana" w:hAnsi="Verdana" w:cs="Verdana"/>
-          <w:bCs/>
-          <w:iCs/>
-          <w:sz w:val="22"/>
-          <w:szCs w:val="22"/>
-          <w:lang w:val="it-IT"/>
-        </w:rPr>
-        <w:t>methods</w:t>
-      </w:r>
-      <w:proofErr w:type="spellEnd"/>
-      <w:r>
-        <w:rPr>
-          <w:rFonts w:ascii="Verdana" w:eastAsia="Verdana" w:hAnsi="Verdana" w:cs="Verdana"/>
-          <w:bCs/>
-          <w:iCs/>
-          <w:sz w:val="22"/>
-          <w:szCs w:val="22"/>
-          <w:lang w:val="it-IT"/>
-        </w:rPr>
-        <w:t xml:space="preserve"> </w:t>
-      </w:r>
-      <w:proofErr w:type="spellStart"/>
-      <w:r>
-        <w:rPr>
-          <w:rFonts w:ascii="Verdana" w:eastAsia="Verdana" w:hAnsi="Verdana" w:cs="Verdana"/>
-          <w:bCs/>
-          <w:iCs/>
-          <w:sz w:val="22"/>
-          <w:szCs w:val="22"/>
-          <w:lang w:val="it-IT"/>
-        </w:rPr>
-        <w:t>which</w:t>
-      </w:r>
-      <w:proofErr w:type="spellEnd"/>
-      <w:r>
-        <w:rPr>
-          <w:rFonts w:ascii="Verdana" w:eastAsia="Verdana" w:hAnsi="Verdana" w:cs="Verdana"/>
-          <w:bCs/>
-          <w:iCs/>
-          <w:sz w:val="22"/>
-          <w:szCs w:val="22"/>
-          <w:lang w:val="it-IT"/>
-        </w:rPr>
-        <w:t xml:space="preserve"> can access the database from </w:t>
-      </w:r>
-      <w:proofErr w:type="spellStart"/>
-      <w:r>
-        <w:rPr>
-          <w:rFonts w:ascii="Verdana" w:eastAsia="Verdana" w:hAnsi="Verdana" w:cs="Verdana"/>
-          <w:bCs/>
-          <w:iCs/>
-          <w:sz w:val="22"/>
-          <w:szCs w:val="22"/>
-          <w:lang w:val="it-IT"/>
-        </w:rPr>
-        <w:t>any</w:t>
-      </w:r>
-      <w:proofErr w:type="spellEnd"/>
-      <w:r>
-        <w:rPr>
-          <w:rFonts w:ascii="Verdana" w:eastAsia="Verdana" w:hAnsi="Verdana" w:cs="Verdana"/>
-          <w:bCs/>
-          <w:iCs/>
-          <w:sz w:val="22"/>
-          <w:szCs w:val="22"/>
-          <w:lang w:val="it-IT"/>
-        </w:rPr>
-        <w:t xml:space="preserve"> screen.</w:t>
+        <w:t>, so I ended up using static methods which can access the database from any screen.</w:t>
       </w:r>
       <w:r>
         <w:rPr>
@@ -3469,7 +2922,7 @@
     <w:lsdException w:name="Table Web 2" w:semiHidden="1" w:unhideWhenUsed="1"/>
     <w:lsdException w:name="Table Web 3" w:semiHidden="1" w:unhideWhenUsed="1"/>
     <w:lsdException w:name="Balloon Text" w:semiHidden="1" w:unhideWhenUsed="1"/>
-    <w:lsdException w:name="Table Grid" w:semiHidden="1" w:uiPriority="39" w:unhideWhenUsed="1"/>
+    <w:lsdException w:name="Table Grid" w:uiPriority="39"/>
     <w:lsdException w:name="Table Theme" w:semiHidden="1" w:unhideWhenUsed="1"/>
     <w:lsdException w:name="Placeholder Text" w:semiHidden="1"/>
     <w:lsdException w:name="No Spacing" w:uiPriority="1" w:qFormat="1"/>

</xml_diff>